<commit_message>
Docx etap _2 poprawka
</commit_message>
<xml_diff>
--- a/Etap_2/Etap_2_Mariusz_Mularczyk.docx
+++ b/Etap_2/Etap_2_Mariusz_Mularczyk.docx
@@ -4,204 +4,224 @@
   <w:body>
     <w:p>
       <w:pPr>
-        <w:rPr>
-          <w:rFonts w:ascii="Helvetica" w:hAnsi="Helvetica" w:cs="Helvetica"/>
-          <w:color w:val="333333"/>
-          <w:sz w:val="21"/>
-          <w:szCs w:val="21"/>
-          <w:shd w:val="clear" w:color="auto" w:fill="FFFFFF"/>
-        </w:rPr>
-      </w:pPr>
-      <w:r>
-        <w:rPr>
-          <w:rFonts w:ascii="Helvetica" w:hAnsi="Helvetica" w:cs="Helvetica"/>
-          <w:color w:val="333333"/>
-          <w:sz w:val="21"/>
-          <w:szCs w:val="21"/>
-          <w:shd w:val="clear" w:color="auto" w:fill="FFFFFF"/>
-        </w:rPr>
-        <w:t xml:space="preserve">* </w:t>
-      </w:r>
-      <w:r>
-        <w:rPr>
-          <w:rFonts w:ascii="Helvetica" w:hAnsi="Helvetica" w:cs="Helvetica"/>
-          <w:color w:val="333333"/>
-          <w:sz w:val="21"/>
-          <w:szCs w:val="21"/>
-          <w:shd w:val="clear" w:color="auto" w:fill="FFFFFF"/>
-        </w:rPr>
-        <w:t>Została utworzona architektura projektu oraz część podstawowych klas</w:t>
-      </w:r>
-      <w:r>
-        <w:rPr>
-          <w:rFonts w:ascii="Helvetica" w:hAnsi="Helvetica" w:cs="Helvetica"/>
-          <w:color w:val="333333"/>
-          <w:sz w:val="21"/>
-          <w:szCs w:val="21"/>
-          <w:shd w:val="clear" w:color="auto" w:fill="FFFFFF"/>
-        </w:rPr>
-        <w:t>,</w:t>
-      </w:r>
-      <w:r>
-        <w:rPr>
-          <w:rFonts w:ascii="Helvetica" w:hAnsi="Helvetica" w:cs="Helvetica"/>
-          <w:color w:val="333333"/>
-          <w:sz w:val="21"/>
-          <w:szCs w:val="21"/>
+        <w:jc w:val="center"/>
+        <w:rPr>
+          <w:rFonts w:ascii="Helvetica" w:hAnsi="Helvetica" w:cs="Helvetica"/>
+          <w:color w:val="333333"/>
+          <w:sz w:val="44"/>
+          <w:szCs w:val="44"/>
+          <w:shd w:val="clear" w:color="auto" w:fill="FFFFFF"/>
+        </w:rPr>
+      </w:pPr>
+      <w:r>
+        <w:rPr>
+          <w:rFonts w:ascii="Helvetica" w:hAnsi="Helvetica" w:cs="Helvetica"/>
+          <w:color w:val="333333"/>
+          <w:sz w:val="44"/>
+          <w:szCs w:val="44"/>
+          <w:shd w:val="clear" w:color="auto" w:fill="FFFFFF"/>
+        </w:rPr>
+        <w:t xml:space="preserve">Mariusz Mularczyk </w:t>
+      </w:r>
+      <w:r>
+        <w:rPr>
+          <w:rFonts w:ascii="Helvetica" w:hAnsi="Helvetica" w:cs="Helvetica"/>
+          <w:color w:val="333333"/>
+          <w:sz w:val="44"/>
+          <w:szCs w:val="44"/>
+          <w:shd w:val="clear" w:color="auto" w:fill="FFFFFF"/>
         </w:rPr>
         <w:br/>
-      </w:r>
-      <w:r>
-        <w:rPr>
-          <w:rFonts w:ascii="Helvetica" w:hAnsi="Helvetica" w:cs="Helvetica"/>
-          <w:color w:val="333333"/>
-          <w:sz w:val="21"/>
-          <w:szCs w:val="21"/>
-          <w:shd w:val="clear" w:color="auto" w:fill="FFFFFF"/>
-        </w:rPr>
-        <w:t xml:space="preserve">* </w:t>
-      </w:r>
-      <w:r>
-        <w:rPr>
-          <w:rFonts w:ascii="Helvetica" w:hAnsi="Helvetica" w:cs="Helvetica"/>
-          <w:color w:val="333333"/>
-          <w:sz w:val="21"/>
-          <w:szCs w:val="21"/>
-          <w:shd w:val="clear" w:color="auto" w:fill="FFFFFF"/>
-        </w:rPr>
-        <w:t xml:space="preserve">rozpoznanie problemu tworzenia schematu bazy danych i ewentualna implementacja pierwszej </w:t>
-      </w:r>
-      <w:r>
-        <w:rPr>
-          <w:rFonts w:ascii="Helvetica" w:hAnsi="Helvetica" w:cs="Helvetica"/>
-          <w:color w:val="333333"/>
-          <w:sz w:val="21"/>
-          <w:szCs w:val="21"/>
-          <w:shd w:val="clear" w:color="auto" w:fill="FFFFFF"/>
-        </w:rPr>
-        <w:t xml:space="preserve">  </w:t>
-      </w:r>
-      <w:r>
-        <w:rPr>
-          <w:rFonts w:ascii="Helvetica" w:hAnsi="Helvetica" w:cs="Helvetica"/>
-          <w:color w:val="333333"/>
-          <w:sz w:val="21"/>
-          <w:szCs w:val="21"/>
-          <w:shd w:val="clear" w:color="auto" w:fill="FFFFFF"/>
-        </w:rPr>
-        <w:t>wersji narzędzia graficznego</w:t>
-      </w:r>
-      <w:r>
-        <w:rPr>
-          <w:rFonts w:ascii="Helvetica" w:hAnsi="Helvetica" w:cs="Helvetica"/>
-          <w:color w:val="333333"/>
-          <w:sz w:val="21"/>
-          <w:szCs w:val="21"/>
-          <w:shd w:val="clear" w:color="auto" w:fill="FFFFFF"/>
-        </w:rPr>
-        <w:t>,</w:t>
-      </w:r>
-      <w:r>
-        <w:rPr>
-          <w:rFonts w:ascii="Helvetica" w:hAnsi="Helvetica" w:cs="Helvetica"/>
-          <w:color w:val="333333"/>
-          <w:sz w:val="21"/>
-          <w:szCs w:val="21"/>
-        </w:rPr>
-        <w:br/>
-      </w:r>
-      <w:r>
-        <w:rPr>
-          <w:rFonts w:ascii="Helvetica" w:hAnsi="Helvetica" w:cs="Helvetica"/>
-          <w:color w:val="333333"/>
-          <w:sz w:val="21"/>
-          <w:szCs w:val="21"/>
-          <w:shd w:val="clear" w:color="auto" w:fill="FFFFFF"/>
-        </w:rPr>
-        <w:t>*</w:t>
-      </w:r>
-      <w:r>
-        <w:rPr>
-          <w:rFonts w:ascii="Helvetica" w:hAnsi="Helvetica" w:cs="Helvetica"/>
-          <w:color w:val="333333"/>
-          <w:sz w:val="21"/>
-          <w:szCs w:val="21"/>
-          <w:shd w:val="clear" w:color="auto" w:fill="FFFFFF"/>
-        </w:rPr>
-        <w:t xml:space="preserve"> </w:t>
-      </w:r>
-      <w:r>
-        <w:rPr>
-          <w:rFonts w:ascii="Helvetica" w:hAnsi="Helvetica" w:cs="Helvetica"/>
-          <w:color w:val="333333"/>
-          <w:sz w:val="21"/>
-          <w:szCs w:val="21"/>
-          <w:shd w:val="clear" w:color="auto" w:fill="FFFFFF"/>
-        </w:rPr>
-        <w:t>ewentualne problemy</w:t>
-      </w:r>
-      <w:r>
-        <w:rPr>
-          <w:rFonts w:ascii="Helvetica" w:hAnsi="Helvetica" w:cs="Helvetica"/>
-          <w:color w:val="333333"/>
-          <w:sz w:val="21"/>
-          <w:szCs w:val="21"/>
-          <w:shd w:val="clear" w:color="auto" w:fill="FFFFFF"/>
-        </w:rPr>
-        <w:t>:</w:t>
-      </w:r>
-      <w:r>
-        <w:rPr>
-          <w:rFonts w:ascii="Helvetica" w:hAnsi="Helvetica" w:cs="Helvetica"/>
-          <w:color w:val="333333"/>
-          <w:sz w:val="21"/>
-          <w:szCs w:val="21"/>
-          <w:shd w:val="clear" w:color="auto" w:fill="FFFFFF"/>
-        </w:rPr>
-        <w:t xml:space="preserve"> </w:t>
-      </w:r>
-      <w:r>
-        <w:rPr>
-          <w:rFonts w:ascii="Helvetica" w:hAnsi="Helvetica" w:cs="Helvetica"/>
-          <w:color w:val="333333"/>
-          <w:sz w:val="21"/>
-          <w:szCs w:val="21"/>
-          <w:shd w:val="clear" w:color="auto" w:fill="FFFFFF"/>
-        </w:rPr>
-        <w:t>brak</w:t>
-      </w:r>
-      <w:r>
-        <w:rPr>
-          <w:rFonts w:ascii="Helvetica" w:hAnsi="Helvetica" w:cs="Helvetica"/>
-          <w:color w:val="333333"/>
-          <w:sz w:val="21"/>
-          <w:szCs w:val="21"/>
-          <w:shd w:val="clear" w:color="auto" w:fill="FFFFFF"/>
-        </w:rPr>
-        <w:t>,</w:t>
-      </w:r>
-      <w:r>
-        <w:rPr>
-          <w:rFonts w:ascii="Helvetica" w:hAnsi="Helvetica" w:cs="Helvetica"/>
-          <w:color w:val="333333"/>
-          <w:sz w:val="21"/>
-          <w:szCs w:val="21"/>
-        </w:rPr>
-        <w:br/>
-      </w:r>
-      <w:r>
-        <w:rPr>
-          <w:rFonts w:ascii="Helvetica" w:hAnsi="Helvetica" w:cs="Helvetica"/>
-          <w:color w:val="333333"/>
-          <w:sz w:val="21"/>
-          <w:szCs w:val="21"/>
-          <w:shd w:val="clear" w:color="auto" w:fill="FFFFFF"/>
-        </w:rPr>
-        <w:t>* statystyki dotyczące kodu źródłowego</w:t>
+        <w:t>Raport Etap 2</w:t>
       </w:r>
     </w:p>
     <w:p>
       <w:pPr>
+        <w:pStyle w:val="Akapitzlist"/>
+        <w:numPr>
+          <w:ilvl w:val="0"/>
+          <w:numId w:val="1"/>
+        </w:numPr>
+        <w:rPr>
+          <w:rFonts w:ascii="Helvetica" w:hAnsi="Helvetica" w:cs="Helvetica"/>
+          <w:color w:val="333333"/>
+          <w:sz w:val="21"/>
+          <w:szCs w:val="21"/>
+          <w:shd w:val="clear" w:color="auto" w:fill="FFFFFF"/>
+        </w:rPr>
+      </w:pPr>
+      <w:r>
+        <w:rPr>
+          <w:rFonts w:ascii="Helvetica" w:hAnsi="Helvetica" w:cs="Helvetica"/>
+          <w:color w:val="333333"/>
+          <w:sz w:val="21"/>
+          <w:szCs w:val="21"/>
+          <w:shd w:val="clear" w:color="auto" w:fill="FFFFFF"/>
+        </w:rPr>
+        <w:t>co zostało zrealizowane w aktualnym etapie</w:t>
+      </w:r>
+      <w:r>
+        <w:rPr>
+          <w:rFonts w:ascii="Helvetica" w:hAnsi="Helvetica" w:cs="Helvetica"/>
+          <w:color w:val="333333"/>
+          <w:sz w:val="21"/>
+          <w:szCs w:val="21"/>
+          <w:shd w:val="clear" w:color="auto" w:fill="FFFFFF"/>
+        </w:rPr>
+        <w:t>:</w:t>
+      </w:r>
+      <w:r>
+        <w:rPr>
+          <w:rFonts w:ascii="Helvetica" w:hAnsi="Helvetica" w:cs="Helvetica"/>
+          <w:color w:val="333333"/>
+          <w:sz w:val="21"/>
+          <w:szCs w:val="21"/>
+          <w:shd w:val="clear" w:color="auto" w:fill="FFFFFF"/>
+        </w:rPr>
+        <w:t xml:space="preserve"> Została utworzona architektura projektu oraz część podstawowych klas,</w:t>
+      </w:r>
+    </w:p>
+    <w:p>
+      <w:pPr>
+        <w:pStyle w:val="Akapitzlist"/>
+        <w:numPr>
+          <w:ilvl w:val="0"/>
+          <w:numId w:val="1"/>
+        </w:numPr>
+        <w:rPr>
+          <w:rFonts w:ascii="Helvetica" w:hAnsi="Helvetica" w:cs="Helvetica"/>
+          <w:color w:val="333333"/>
+          <w:sz w:val="21"/>
+          <w:szCs w:val="21"/>
+          <w:shd w:val="clear" w:color="auto" w:fill="FFFFFF"/>
+        </w:rPr>
+      </w:pPr>
+      <w:r>
+        <w:rPr>
+          <w:rFonts w:ascii="Helvetica" w:hAnsi="Helvetica" w:cs="Helvetica"/>
+          <w:color w:val="333333"/>
+          <w:sz w:val="21"/>
+          <w:szCs w:val="21"/>
+          <w:shd w:val="clear" w:color="auto" w:fill="FFFFFF"/>
+        </w:rPr>
+        <w:t>co będzie realizowane w kolejnym etapie</w:t>
+      </w:r>
+      <w:r>
+        <w:rPr>
+          <w:rFonts w:ascii="Helvetica" w:hAnsi="Helvetica" w:cs="Helvetica"/>
+          <w:color w:val="333333"/>
+          <w:sz w:val="21"/>
+          <w:szCs w:val="21"/>
+          <w:shd w:val="clear" w:color="auto" w:fill="FFFFFF"/>
+        </w:rPr>
+        <w:t xml:space="preserve">: </w:t>
+      </w:r>
+      <w:r>
+        <w:rPr>
+          <w:rFonts w:ascii="Helvetica" w:hAnsi="Helvetica" w:cs="Helvetica"/>
+          <w:color w:val="333333"/>
+          <w:sz w:val="21"/>
+          <w:szCs w:val="21"/>
+          <w:shd w:val="clear" w:color="auto" w:fill="FFFFFF"/>
+        </w:rPr>
+        <w:t xml:space="preserve">rozpoznanie problemu tworzenia schematu bazy danych i ewentualna implementacja pierwszej </w:t>
+      </w:r>
+      <w:r>
+        <w:rPr>
+          <w:rFonts w:ascii="Helvetica" w:hAnsi="Helvetica" w:cs="Helvetica"/>
+          <w:color w:val="333333"/>
+          <w:sz w:val="21"/>
+          <w:szCs w:val="21"/>
+          <w:shd w:val="clear" w:color="auto" w:fill="FFFFFF"/>
+        </w:rPr>
+        <w:t xml:space="preserve">  </w:t>
+      </w:r>
+      <w:r>
+        <w:rPr>
+          <w:rFonts w:ascii="Helvetica" w:hAnsi="Helvetica" w:cs="Helvetica"/>
+          <w:color w:val="333333"/>
+          <w:sz w:val="21"/>
+          <w:szCs w:val="21"/>
+          <w:shd w:val="clear" w:color="auto" w:fill="FFFFFF"/>
+        </w:rPr>
+        <w:t>wersji narzędzia graficznego,</w:t>
+      </w:r>
+    </w:p>
+    <w:p>
+      <w:pPr>
+        <w:pStyle w:val="Akapitzlist"/>
+        <w:numPr>
+          <w:ilvl w:val="0"/>
+          <w:numId w:val="1"/>
+        </w:numPr>
+        <w:rPr>
+          <w:rFonts w:ascii="Helvetica" w:hAnsi="Helvetica" w:cs="Helvetica"/>
+          <w:color w:val="333333"/>
+          <w:sz w:val="21"/>
+          <w:szCs w:val="21"/>
+          <w:shd w:val="clear" w:color="auto" w:fill="FFFFFF"/>
+        </w:rPr>
+      </w:pPr>
+      <w:r>
+        <w:rPr>
+          <w:rFonts w:ascii="Helvetica" w:hAnsi="Helvetica" w:cs="Helvetica"/>
+          <w:color w:val="333333"/>
+          <w:sz w:val="21"/>
+          <w:szCs w:val="21"/>
+          <w:shd w:val="clear" w:color="auto" w:fill="FFFFFF"/>
+        </w:rPr>
+        <w:t>ewentualne problemy:</w:t>
+      </w:r>
+      <w:r>
+        <w:rPr>
+          <w:rFonts w:ascii="Helvetica" w:hAnsi="Helvetica" w:cs="Helvetica"/>
+          <w:color w:val="333333"/>
+          <w:sz w:val="21"/>
+          <w:szCs w:val="21"/>
+          <w:shd w:val="clear" w:color="auto" w:fill="FFFFFF"/>
+        </w:rPr>
+        <w:t xml:space="preserve"> brak,</w:t>
+      </w:r>
+    </w:p>
+    <w:p>
+      <w:pPr>
+        <w:pStyle w:val="Akapitzlist"/>
+        <w:numPr>
+          <w:ilvl w:val="0"/>
+          <w:numId w:val="1"/>
+        </w:numPr>
+        <w:rPr>
+          <w:rFonts w:ascii="Helvetica" w:hAnsi="Helvetica" w:cs="Helvetica"/>
+          <w:color w:val="333333"/>
+          <w:sz w:val="21"/>
+          <w:szCs w:val="21"/>
+          <w:shd w:val="clear" w:color="auto" w:fill="FFFFFF"/>
+        </w:rPr>
+      </w:pPr>
+      <w:r>
+        <w:rPr>
+          <w:rFonts w:ascii="Helvetica" w:hAnsi="Helvetica" w:cs="Helvetica"/>
+          <w:color w:val="333333"/>
+          <w:sz w:val="21"/>
+          <w:szCs w:val="21"/>
+          <w:shd w:val="clear" w:color="auto" w:fill="FFFFFF"/>
+        </w:rPr>
+        <w:t>statystyki dotyczące kodu źródłowego</w:t>
+      </w:r>
+      <w:r>
+        <w:rPr>
+          <w:rFonts w:ascii="Helvetica" w:hAnsi="Helvetica" w:cs="Helvetica"/>
+          <w:color w:val="333333"/>
+          <w:sz w:val="21"/>
+          <w:szCs w:val="21"/>
+          <w:shd w:val="clear" w:color="auto" w:fill="FFFFFF"/>
+        </w:rPr>
+        <w:t>:</w:t>
+      </w:r>
+    </w:p>
+    <w:p>
+      <w:pPr>
+        <w:ind w:firstLine="360"/>
         <w:rPr>
           <w:rFonts w:ascii="Helvetica" w:hAnsi="Helvetica" w:cs="Helvetica"/>
           <w:color w:val="333333"/>
@@ -215,9 +235,9 @@
           <w:noProof/>
         </w:rPr>
         <w:drawing>
-          <wp:inline distT="0" distB="0" distL="0" distR="0" wp14:anchorId="176C6CA3" wp14:editId="3590690E">
-            <wp:extent cx="4524375" cy="2819400"/>
-            <wp:effectExtent l="0" t="0" r="9525" b="0"/>
+          <wp:inline distT="0" distB="0" distL="0" distR="0" wp14:anchorId="679C2B7F" wp14:editId="6D3DA3D1">
+            <wp:extent cx="4400550" cy="2809875"/>
+            <wp:effectExtent l="0" t="0" r="0" b="9525"/>
             <wp:docPr id="1" name="Obraz 1"/>
             <wp:cNvGraphicFramePr>
               <a:graphicFrameLocks xmlns:a="http://schemas.openxmlformats.org/drawingml/2006/main" noChangeAspect="1"/>
@@ -230,7 +250,7 @@
                     <pic:cNvPicPr/>
                   </pic:nvPicPr>
                   <pic:blipFill>
-                    <a:blip r:embed="rId4"/>
+                    <a:blip r:embed="rId5"/>
                     <a:stretch>
                       <a:fillRect/>
                     </a:stretch>
@@ -238,7 +258,7 @@
                   <pic:spPr>
                     <a:xfrm>
                       <a:off x="0" y="0"/>
-                      <a:ext cx="4524375" cy="2819400"/>
+                      <a:ext cx="4400550" cy="2809875"/>
                     </a:xfrm>
                     <a:prstGeom prst="rect">
                       <a:avLst/>
@@ -253,23 +273,38 @@
     </w:p>
     <w:p>
       <w:pPr>
-        <w:rPr>
-          <w:rFonts w:ascii="Helvetica" w:hAnsi="Helvetica" w:cs="Helvetica"/>
-          <w:color w:val="333333"/>
-          <w:sz w:val="21"/>
-          <w:szCs w:val="21"/>
-          <w:shd w:val="clear" w:color="auto" w:fill="FFFFFF"/>
-        </w:rPr>
-      </w:pPr>
-      <w:r>
-        <w:rPr>
-          <w:rFonts w:ascii="Helvetica" w:hAnsi="Helvetica" w:cs="Helvetica"/>
-          <w:color w:val="333333"/>
-          <w:sz w:val="21"/>
-          <w:szCs w:val="21"/>
-          <w:shd w:val="clear" w:color="auto" w:fill="FFFFFF"/>
-        </w:rPr>
-        <w:t xml:space="preserve">* statystyki dotyczące plików tekstowych </w:t>
+        <w:pStyle w:val="Akapitzlist"/>
+        <w:numPr>
+          <w:ilvl w:val="0"/>
+          <w:numId w:val="2"/>
+        </w:numPr>
+        <w:rPr>
+          <w:rFonts w:ascii="Helvetica" w:hAnsi="Helvetica" w:cs="Helvetica"/>
+          <w:color w:val="333333"/>
+          <w:sz w:val="21"/>
+          <w:szCs w:val="21"/>
+          <w:shd w:val="clear" w:color="auto" w:fill="FFFFFF"/>
+        </w:rPr>
+      </w:pPr>
+      <w:r>
+        <w:rPr>
+          <w:rFonts w:ascii="Helvetica" w:hAnsi="Helvetica" w:cs="Helvetica"/>
+          <w:color w:val="333333"/>
+          <w:sz w:val="21"/>
+          <w:szCs w:val="21"/>
+          <w:shd w:val="clear" w:color="auto" w:fill="FFFFFF"/>
+        </w:rPr>
+        <w:t>statystyki dotyczące plików tekstowych</w:t>
+      </w:r>
+      <w:r>
+        <w:rPr>
+          <w:rFonts w:ascii="Helvetica" w:hAnsi="Helvetica" w:cs="Helvetica"/>
+          <w:color w:val="333333"/>
+          <w:sz w:val="21"/>
+          <w:szCs w:val="21"/>
+          <w:shd w:val="clear" w:color="auto" w:fill="FFFFFF"/>
+        </w:rPr>
+        <w:t>:</w:t>
       </w:r>
       <w:r>
         <w:rPr>
@@ -349,7 +384,27 @@
           <w:szCs w:val="21"/>
           <w:shd w:val="clear" w:color="auto" w:fill="FFFFFF"/>
         </w:rPr>
-        <w:t>25KB</w:t>
+        <w:t>2</w:t>
+      </w:r>
+      <w:r>
+        <w:rPr>
+          <w:rFonts w:ascii="Helvetica" w:hAnsi="Helvetica" w:cs="Helvetica"/>
+          <w:color w:val="333333"/>
+          <w:sz w:val="21"/>
+          <w:szCs w:val="21"/>
+          <w:shd w:val="clear" w:color="auto" w:fill="FFFFFF"/>
+        </w:rPr>
+        <w:t>7</w:t>
+      </w:r>
+      <w:r>
+        <w:rPr>
+          <w:rFonts w:ascii="Helvetica" w:hAnsi="Helvetica" w:cs="Helvetica"/>
+          <w:color w:val="333333"/>
+          <w:sz w:val="21"/>
+          <w:szCs w:val="21"/>
+          <w:shd w:val="clear" w:color="auto" w:fill="FFFFFF"/>
+        </w:rPr>
+        <w:t>KB</w:t>
       </w:r>
       <w:r>
         <w:rPr>
@@ -389,17 +444,17 @@
           <w:szCs w:val="21"/>
           <w:shd w:val="clear" w:color="auto" w:fill="FFFFFF"/>
         </w:rPr>
-        <w:t xml:space="preserve"> 3</w:t>
-      </w:r>
-      <w:r>
-        <w:rPr>
-          <w:rFonts w:ascii="Helvetica" w:hAnsi="Helvetica" w:cs="Helvetica"/>
-          <w:color w:val="333333"/>
-          <w:sz w:val="21"/>
-          <w:szCs w:val="21"/>
-          <w:shd w:val="clear" w:color="auto" w:fill="FFFFFF"/>
-        </w:rPr>
-        <w:t>64</w:t>
+        <w:t xml:space="preserve"> </w:t>
+      </w:r>
+      <w:r>
+        <w:rPr>
+          <w:rFonts w:ascii="Helvetica" w:hAnsi="Helvetica" w:cs="Helvetica"/>
+          <w:color w:val="333333"/>
+          <w:sz w:val="21"/>
+          <w:szCs w:val="21"/>
+          <w:shd w:val="clear" w:color="auto" w:fill="FFFFFF"/>
+        </w:rPr>
+        <w:t>477</w:t>
       </w:r>
     </w:p>
     <w:sectPr>
@@ -410,6 +465,243 @@
     </w:sectPr>
   </w:body>
 </w:document>
+</file>
+
+<file path=word/numbering.xml><?xml version="1.0" encoding="utf-8"?>
+<w:numbering xmlns:wpc="http://schemas.microsoft.com/office/word/2010/wordprocessingCanvas" xmlns:cx="http://schemas.microsoft.com/office/drawing/2014/chartex" xmlns:cx1="http://schemas.microsoft.com/office/drawing/2015/9/8/chartex" xmlns:cx2="http://schemas.microsoft.com/office/drawing/2015/10/21/chartex" xmlns:cx3="http://schemas.microsoft.com/office/drawing/2016/5/9/chartex" xmlns:cx4="http://schemas.microsoft.com/office/drawing/2016/5/10/chartex" xmlns:cx5="http://schemas.microsoft.com/office/drawing/2016/5/11/chartex" xmlns:cx6="http://schemas.microsoft.com/office/drawing/2016/5/12/chartex" xmlns:cx7="http://schemas.microsoft.com/office/drawing/2016/5/13/chartex" xmlns:cx8="http://schemas.microsoft.com/office/drawing/2016/5/14/chartex" xmlns:mc="http://schemas.openxmlformats.org/markup-compatibility/2006" xmlns:aink="http://schemas.microsoft.com/office/drawing/2016/ink" xmlns:am3d="http://schemas.microsoft.com/office/drawing/2017/model3d" xmlns:o="urn:schemas-microsoft-com:office:office" xmlns:r="http://schemas.openxmlformats.org/officeDocument/2006/relationships" xmlns:m="http://schemas.openxmlformats.org/officeDocument/2006/math" xmlns:v="urn:schemas-microsoft-com:vml" xmlns:wp14="http://schemas.microsoft.com/office/word/2010/wordprocessingDrawing" xmlns:wp="http://schemas.openxmlformats.org/drawingml/2006/wordprocessingDrawing" xmlns:w10="urn:schemas-microsoft-com:office:word" xmlns:w="http://schemas.openxmlformats.org/wordprocessingml/2006/main" xmlns:w14="http://schemas.microsoft.com/office/word/2010/wordml" xmlns:w15="http://schemas.microsoft.com/office/word/2012/wordml" xmlns:w16cex="http://schemas.microsoft.com/office/word/2018/wordml/cex" xmlns:w16cid="http://schemas.microsoft.com/office/word/2016/wordml/cid" xmlns:w16="http://schemas.microsoft.com/office/word/2018/wordml" xmlns:w16se="http://schemas.microsoft.com/office/word/2015/wordml/symex" xmlns:wpg="http://schemas.microsoft.com/office/word/2010/wordprocessingGroup" xmlns:wpi="http://schemas.microsoft.com/office/word/2010/wordprocessingInk" xmlns:wne="http://schemas.microsoft.com/office/word/2006/wordml" xmlns:wps="http://schemas.microsoft.com/office/word/2010/wordprocessingShape" mc:Ignorable="w14 w15 w16se w16cid w16 w16cex wp14">
+  <w:abstractNum w:abstractNumId="0" w15:restartNumberingAfterBreak="0">
+    <w:nsid w:val="2B0C2188"/>
+    <w:multiLevelType w:val="hybridMultilevel"/>
+    <w:tmpl w:val="15F48D44"/>
+    <w:lvl w:ilvl="0" w:tplc="04150001">
+      <w:start w:val="1"/>
+      <w:numFmt w:val="bullet"/>
+      <w:lvlText w:val=""/>
+      <w:lvlJc w:val="left"/>
+      <w:pPr>
+        <w:ind w:left="720" w:hanging="360"/>
+      </w:pPr>
+      <w:rPr>
+        <w:rFonts w:ascii="Symbol" w:hAnsi="Symbol" w:hint="default"/>
+      </w:rPr>
+    </w:lvl>
+    <w:lvl w:ilvl="1" w:tplc="04150003" w:tentative="1">
+      <w:start w:val="1"/>
+      <w:numFmt w:val="bullet"/>
+      <w:lvlText w:val="o"/>
+      <w:lvlJc w:val="left"/>
+      <w:pPr>
+        <w:ind w:left="1440" w:hanging="360"/>
+      </w:pPr>
+      <w:rPr>
+        <w:rFonts w:ascii="Courier New" w:hAnsi="Courier New" w:cs="Courier New" w:hint="default"/>
+      </w:rPr>
+    </w:lvl>
+    <w:lvl w:ilvl="2" w:tplc="04150005" w:tentative="1">
+      <w:start w:val="1"/>
+      <w:numFmt w:val="bullet"/>
+      <w:lvlText w:val=""/>
+      <w:lvlJc w:val="left"/>
+      <w:pPr>
+        <w:ind w:left="2160" w:hanging="360"/>
+      </w:pPr>
+      <w:rPr>
+        <w:rFonts w:ascii="Wingdings" w:hAnsi="Wingdings" w:hint="default"/>
+      </w:rPr>
+    </w:lvl>
+    <w:lvl w:ilvl="3" w:tplc="04150001" w:tentative="1">
+      <w:start w:val="1"/>
+      <w:numFmt w:val="bullet"/>
+      <w:lvlText w:val=""/>
+      <w:lvlJc w:val="left"/>
+      <w:pPr>
+        <w:ind w:left="2880" w:hanging="360"/>
+      </w:pPr>
+      <w:rPr>
+        <w:rFonts w:ascii="Symbol" w:hAnsi="Symbol" w:hint="default"/>
+      </w:rPr>
+    </w:lvl>
+    <w:lvl w:ilvl="4" w:tplc="04150003" w:tentative="1">
+      <w:start w:val="1"/>
+      <w:numFmt w:val="bullet"/>
+      <w:lvlText w:val="o"/>
+      <w:lvlJc w:val="left"/>
+      <w:pPr>
+        <w:ind w:left="3600" w:hanging="360"/>
+      </w:pPr>
+      <w:rPr>
+        <w:rFonts w:ascii="Courier New" w:hAnsi="Courier New" w:cs="Courier New" w:hint="default"/>
+      </w:rPr>
+    </w:lvl>
+    <w:lvl w:ilvl="5" w:tplc="04150005" w:tentative="1">
+      <w:start w:val="1"/>
+      <w:numFmt w:val="bullet"/>
+      <w:lvlText w:val=""/>
+      <w:lvlJc w:val="left"/>
+      <w:pPr>
+        <w:ind w:left="4320" w:hanging="360"/>
+      </w:pPr>
+      <w:rPr>
+        <w:rFonts w:ascii="Wingdings" w:hAnsi="Wingdings" w:hint="default"/>
+      </w:rPr>
+    </w:lvl>
+    <w:lvl w:ilvl="6" w:tplc="04150001" w:tentative="1">
+      <w:start w:val="1"/>
+      <w:numFmt w:val="bullet"/>
+      <w:lvlText w:val=""/>
+      <w:lvlJc w:val="left"/>
+      <w:pPr>
+        <w:ind w:left="5040" w:hanging="360"/>
+      </w:pPr>
+      <w:rPr>
+        <w:rFonts w:ascii="Symbol" w:hAnsi="Symbol" w:hint="default"/>
+      </w:rPr>
+    </w:lvl>
+    <w:lvl w:ilvl="7" w:tplc="04150003" w:tentative="1">
+      <w:start w:val="1"/>
+      <w:numFmt w:val="bullet"/>
+      <w:lvlText w:val="o"/>
+      <w:lvlJc w:val="left"/>
+      <w:pPr>
+        <w:ind w:left="5760" w:hanging="360"/>
+      </w:pPr>
+      <w:rPr>
+        <w:rFonts w:ascii="Courier New" w:hAnsi="Courier New" w:cs="Courier New" w:hint="default"/>
+      </w:rPr>
+    </w:lvl>
+    <w:lvl w:ilvl="8" w:tplc="04150005" w:tentative="1">
+      <w:start w:val="1"/>
+      <w:numFmt w:val="bullet"/>
+      <w:lvlText w:val=""/>
+      <w:lvlJc w:val="left"/>
+      <w:pPr>
+        <w:ind w:left="6480" w:hanging="360"/>
+      </w:pPr>
+      <w:rPr>
+        <w:rFonts w:ascii="Wingdings" w:hAnsi="Wingdings" w:hint="default"/>
+      </w:rPr>
+    </w:lvl>
+  </w:abstractNum>
+  <w:abstractNum w:abstractNumId="1" w15:restartNumberingAfterBreak="0">
+    <w:nsid w:val="586D24CA"/>
+    <w:multiLevelType w:val="hybridMultilevel"/>
+    <w:tmpl w:val="3C2CC56C"/>
+    <w:lvl w:ilvl="0" w:tplc="04150001">
+      <w:start w:val="1"/>
+      <w:numFmt w:val="bullet"/>
+      <w:lvlText w:val=""/>
+      <w:lvlJc w:val="left"/>
+      <w:pPr>
+        <w:ind w:left="720" w:hanging="360"/>
+      </w:pPr>
+      <w:rPr>
+        <w:rFonts w:ascii="Symbol" w:hAnsi="Symbol" w:hint="default"/>
+      </w:rPr>
+    </w:lvl>
+    <w:lvl w:ilvl="1" w:tplc="04150003" w:tentative="1">
+      <w:start w:val="1"/>
+      <w:numFmt w:val="bullet"/>
+      <w:lvlText w:val="o"/>
+      <w:lvlJc w:val="left"/>
+      <w:pPr>
+        <w:ind w:left="1440" w:hanging="360"/>
+      </w:pPr>
+      <w:rPr>
+        <w:rFonts w:ascii="Courier New" w:hAnsi="Courier New" w:cs="Courier New" w:hint="default"/>
+      </w:rPr>
+    </w:lvl>
+    <w:lvl w:ilvl="2" w:tplc="04150005" w:tentative="1">
+      <w:start w:val="1"/>
+      <w:numFmt w:val="bullet"/>
+      <w:lvlText w:val=""/>
+      <w:lvlJc w:val="left"/>
+      <w:pPr>
+        <w:ind w:left="2160" w:hanging="360"/>
+      </w:pPr>
+      <w:rPr>
+        <w:rFonts w:ascii="Wingdings" w:hAnsi="Wingdings" w:hint="default"/>
+      </w:rPr>
+    </w:lvl>
+    <w:lvl w:ilvl="3" w:tplc="04150001" w:tentative="1">
+      <w:start w:val="1"/>
+      <w:numFmt w:val="bullet"/>
+      <w:lvlText w:val=""/>
+      <w:lvlJc w:val="left"/>
+      <w:pPr>
+        <w:ind w:left="2880" w:hanging="360"/>
+      </w:pPr>
+      <w:rPr>
+        <w:rFonts w:ascii="Symbol" w:hAnsi="Symbol" w:hint="default"/>
+      </w:rPr>
+    </w:lvl>
+    <w:lvl w:ilvl="4" w:tplc="04150003" w:tentative="1">
+      <w:start w:val="1"/>
+      <w:numFmt w:val="bullet"/>
+      <w:lvlText w:val="o"/>
+      <w:lvlJc w:val="left"/>
+      <w:pPr>
+        <w:ind w:left="3600" w:hanging="360"/>
+      </w:pPr>
+      <w:rPr>
+        <w:rFonts w:ascii="Courier New" w:hAnsi="Courier New" w:cs="Courier New" w:hint="default"/>
+      </w:rPr>
+    </w:lvl>
+    <w:lvl w:ilvl="5" w:tplc="04150005" w:tentative="1">
+      <w:start w:val="1"/>
+      <w:numFmt w:val="bullet"/>
+      <w:lvlText w:val=""/>
+      <w:lvlJc w:val="left"/>
+      <w:pPr>
+        <w:ind w:left="4320" w:hanging="360"/>
+      </w:pPr>
+      <w:rPr>
+        <w:rFonts w:ascii="Wingdings" w:hAnsi="Wingdings" w:hint="default"/>
+      </w:rPr>
+    </w:lvl>
+    <w:lvl w:ilvl="6" w:tplc="04150001" w:tentative="1">
+      <w:start w:val="1"/>
+      <w:numFmt w:val="bullet"/>
+      <w:lvlText w:val=""/>
+      <w:lvlJc w:val="left"/>
+      <w:pPr>
+        <w:ind w:left="5040" w:hanging="360"/>
+      </w:pPr>
+      <w:rPr>
+        <w:rFonts w:ascii="Symbol" w:hAnsi="Symbol" w:hint="default"/>
+      </w:rPr>
+    </w:lvl>
+    <w:lvl w:ilvl="7" w:tplc="04150003" w:tentative="1">
+      <w:start w:val="1"/>
+      <w:numFmt w:val="bullet"/>
+      <w:lvlText w:val="o"/>
+      <w:lvlJc w:val="left"/>
+      <w:pPr>
+        <w:ind w:left="5760" w:hanging="360"/>
+      </w:pPr>
+      <w:rPr>
+        <w:rFonts w:ascii="Courier New" w:hAnsi="Courier New" w:cs="Courier New" w:hint="default"/>
+      </w:rPr>
+    </w:lvl>
+    <w:lvl w:ilvl="8" w:tplc="04150005" w:tentative="1">
+      <w:start w:val="1"/>
+      <w:numFmt w:val="bullet"/>
+      <w:lvlText w:val=""/>
+      <w:lvlJc w:val="left"/>
+      <w:pPr>
+        <w:ind w:left="6480" w:hanging="360"/>
+      </w:pPr>
+      <w:rPr>
+        <w:rFonts w:ascii="Wingdings" w:hAnsi="Wingdings" w:hint="default"/>
+      </w:rPr>
+    </w:lvl>
+  </w:abstractNum>
+  <w:num w:numId="1">
+    <w:abstractNumId w:val="1"/>
+  </w:num>
+  <w:num w:numId="2">
+    <w:abstractNumId w:val="0"/>
+  </w:num>
+</w:numbering>
 </file>
 
 <file path=word/styles.xml><?xml version="1.0" encoding="utf-8"?>
@@ -838,6 +1130,17 @@
     <w:semiHidden/>
     <w:unhideWhenUsed/>
   </w:style>
+  <w:style w:type="paragraph" w:styleId="Akapitzlist">
+    <w:name w:val="List Paragraph"/>
+    <w:basedOn w:val="Normalny"/>
+    <w:uiPriority w:val="34"/>
+    <w:qFormat/>
+    <w:rsid w:val="0066671A"/>
+    <w:pPr>
+      <w:ind w:left="720"/>
+      <w:contextualSpacing/>
+    </w:pPr>
+  </w:style>
 </w:styles>
 </file>
 

</xml_diff>